<commit_message>
Adding Week 3 and 4 stuff
</commit_message>
<xml_diff>
--- a/labs/Lab3/Lab3.docx
+++ b/labs/Lab3/Lab3.docx
@@ -77,15 +77,16 @@
           <w:sz w:val="30"/>
           <w:szCs w:val="30"/>
         </w:rPr>
-        <w:t>February</w:t>
+        <w:t>Monday, February 19</w:t>
       </w:r>
       <w:r>
         <w:rPr>
           <w:i/>
           <w:sz w:val="30"/>
           <w:szCs w:val="30"/>
-        </w:rPr>
-        <w:t xml:space="preserve"> 9</w:t>
+          <w:vertAlign w:val="superscript"/>
+        </w:rPr>
+        <w:t>th</w:t>
       </w:r>
       <w:r>
         <w:rPr>
@@ -536,7 +537,10 @@
         <w:t>through Github in a repository called “</w:t>
       </w:r>
       <w:r>
-        <w:t>Lab</w:t>
+        <w:t>c5l</w:t>
+      </w:r>
+      <w:r>
+        <w:t>ab</w:t>
       </w:r>
       <w:r>
         <w:t>3</w:t>
@@ -557,13 +561,13 @@
         <w:t xml:space="preserve"> </w:t>
       </w:r>
       <w:r>
-        <w:t xml:space="preserve">Friday, </w:t>
-      </w:r>
-      <w:r>
-        <w:t xml:space="preserve">February </w:t>
-      </w:r>
-      <w:r>
-        <w:t>9</w:t>
+        <w:t>Monday, February 19</w:t>
+      </w:r>
+      <w:r>
+        <w:rPr>
+          <w:vertAlign w:val="superscript"/>
+        </w:rPr>
+        <w:t>th</w:t>
       </w:r>
       <w:r>
         <w:t>, 2018</w:t>
@@ -727,8 +731,6 @@
             <w:r>
               <w:t>2</w:t>
             </w:r>
-            <w:bookmarkStart w:id="0" w:name="_GoBack"/>
-            <w:bookmarkEnd w:id="0"/>
           </w:p>
         </w:tc>
       </w:tr>
@@ -768,6 +770,8 @@
             </w:r>
           </w:p>
         </w:tc>
+        <w:bookmarkStart w:id="0" w:name="_GoBack"/>
+        <w:bookmarkEnd w:id="0"/>
       </w:tr>
       <w:tr>
         <w:tc>
@@ -1296,13 +1300,32 @@
       <w:rPr>
         <w:noProof/>
       </w:rPr>
+      <w:t>1</w:t>
+    </w:r>
+    <w:r>
+      <w:rPr>
+        <w:noProof/>
+      </w:rPr>
       <w:t>9</w:t>
     </w:r>
     <w:r>
       <w:rPr>
         <w:noProof/>
-      </w:rPr>
-      <w:t>, 2018</w:t>
+        <w:vertAlign w:val="superscript"/>
+      </w:rPr>
+      <w:t>th</w:t>
+    </w:r>
+    <w:r>
+      <w:rPr>
+        <w:noProof/>
+      </w:rPr>
+      <w:t>,</w:t>
+    </w:r>
+    <w:r>
+      <w:rPr>
+        <w:noProof/>
+      </w:rPr>
+      <w:t xml:space="preserve"> 2018</w:t>
     </w:r>
   </w:p>
 </w:hdr>

</xml_diff>